<commit_message>
changes up to formatters
</commit_message>
<xml_diff>
--- a/Talon Cheatsheet v2.docx
+++ b/Talon Cheatsheet v2.docx
@@ -7,15 +7,7 @@
         <w:pStyle w:val="Title"/>
       </w:pPr>
       <w:r>
-        <w:t xml:space="preserve">Talon </w:t>
-      </w:r>
-      <w:proofErr w:type="spellStart"/>
-      <w:r>
-        <w:t>Cheatsheet</w:t>
-      </w:r>
-      <w:proofErr w:type="spellEnd"/>
-      <w:r>
-        <w:t xml:space="preserve"> </w:t>
+        <w:t xml:space="preserve">Talon Cheatsheet </w:t>
       </w:r>
     </w:p>
     <w:p/>
@@ -202,23 +194,7 @@
           <w:i/>
           <w:iCs/>
         </w:rPr>
-        <w:t xml:space="preserve">Works in </w:t>
-      </w:r>
-      <w:proofErr w:type="spellStart"/>
-      <w:r>
-        <w:rPr>
-          <w:i/>
-          <w:iCs/>
-        </w:rPr>
-        <w:t>VSCode</w:t>
-      </w:r>
-      <w:proofErr w:type="spellEnd"/>
-      <w:r>
-        <w:rPr>
-          <w:i/>
-          <w:iCs/>
-        </w:rPr>
-        <w:t xml:space="preserve">. Need to explore implementation for Word and RStudio. </w:t>
+        <w:t xml:space="preserve">Works in VSCode. Need to explore implementation for Word and RStudio. </w:t>
       </w:r>
     </w:p>
     <w:p>
@@ -355,32 +331,44 @@
         <w:tab/>
         <w:t>Talon home</w:t>
       </w:r>
+      <w:r>
+        <w:t>/user</w:t>
+      </w:r>
     </w:p>
     <w:p>
       <w:r>
         <w:tab/>
-      </w:r>
-      <w:proofErr w:type="spellStart"/>
-      <w:r>
         <w:t>Onedrive</w:t>
       </w:r>
-      <w:proofErr w:type="spellEnd"/>
     </w:p>
     <w:p>
       <w:r>
         <w:tab/>
       </w:r>
       <w:r>
-        <w:t>Are</w:t>
+        <w:t>R</w:t>
       </w:r>
       <w:r>
         <w:t xml:space="preserve"> projects</w:t>
       </w:r>
-    </w:p>
-    <w:p>
+      <w:r>
+        <w:br/>
+      </w:r>
       <w:r>
         <w:tab/>
-        <w:t>Share drive</w:t>
+        <w:t>Tadro</w:t>
+      </w:r>
+    </w:p>
+    <w:p>
+      <w:r>
+        <w:tab/>
+        <w:t>Share</w:t>
+      </w:r>
+      <w:r>
+        <w:t>d</w:t>
+      </w:r>
+      <w:r>
+        <w:t xml:space="preserve"> drive</w:t>
       </w:r>
     </w:p>
     <w:p>
@@ -397,11 +385,6 @@
     </w:p>
     <w:p>
       <w:r>
-        <w:t>Tadro</w:t>
-      </w:r>
-    </w:p>
-    <w:p>
-      <w:r>
         <w:t>Properties show</w:t>
       </w:r>
     </w:p>
@@ -437,6 +420,72 @@
         <w:t>Go to &lt;website&gt; - from defined websites</w:t>
       </w:r>
     </w:p>
+    <w:p>
+      <w:r>
+        <w:tab/>
+      </w:r>
+      <w:r>
+        <w:t>Talon home</w:t>
+      </w:r>
+    </w:p>
+    <w:p>
+      <w:r>
+        <w:tab/>
+        <w:t>Talon slack</w:t>
+      </w:r>
+    </w:p>
+    <w:p>
+      <w:r>
+        <w:tab/>
+        <w:t>Talon repository search</w:t>
+      </w:r>
+    </w:p>
+    <w:p>
+      <w:r>
+        <w:tab/>
+        <w:t>Google Maps</w:t>
+      </w:r>
+    </w:p>
+    <w:p>
+      <w:pPr>
+        <w:ind w:firstLine="720"/>
+      </w:pPr>
+      <w:r>
+        <w:t>ABC</w:t>
+      </w:r>
+    </w:p>
+    <w:p>
+      <w:pPr>
+        <w:ind w:firstLine="720"/>
+      </w:pPr>
+      <w:r>
+        <w:t>My CSIRO</w:t>
+      </w:r>
+    </w:p>
+    <w:p>
+      <w:r>
+        <w:tab/>
+        <w:t>Epublish</w:t>
+      </w:r>
+    </w:p>
+    <w:p>
+      <w:r>
+        <w:tab/>
+        <w:t>WOS</w:t>
+      </w:r>
+    </w:p>
+    <w:p>
+      <w:r>
+        <w:tab/>
+        <w:t>Incites</w:t>
+      </w:r>
+    </w:p>
+    <w:p>
+      <w:r>
+        <w:tab/>
+        <w:t>Bowen</w:t>
+      </w:r>
+    </w:p>
     <w:p/>
     <w:p>
       <w:pPr>
@@ -463,23 +512,7 @@
     </w:p>
     <w:p>
       <w:r>
-        <w:t>(</w:t>
-      </w:r>
-      <w:proofErr w:type="spellStart"/>
-      <w:r>
-        <w:t>Rstudio</w:t>
-      </w:r>
-      <w:proofErr w:type="spellEnd"/>
-      <w:r>
-        <w:t xml:space="preserve"> locked </w:t>
-      </w:r>
-      <w:proofErr w:type="gramStart"/>
-      <w:r>
-        <w:t>in .r</w:t>
-      </w:r>
-      <w:proofErr w:type="gramEnd"/>
-      <w:r>
-        <w:t xml:space="preserve"> mode)</w:t>
+        <w:t>(Rstudio locked in .r mode)</w:t>
       </w:r>
     </w:p>
     <w:p/>
@@ -560,15 +593,7 @@
     </w:p>
     <w:p>
       <w:r>
-        <w:t>(go/comment/clear/copy/cut/select/tab/</w:t>
-      </w:r>
-      <w:proofErr w:type="spellStart"/>
-      <w:r>
-        <w:t>retab</w:t>
-      </w:r>
-      <w:proofErr w:type="spellEnd"/>
-      <w:r>
-        <w:t>) [line] &lt;number&gt;</w:t>
+        <w:t>(go/comment/clear/copy/cut/select/tab/retab) [line] &lt;number&gt;</w:t>
       </w:r>
     </w:p>
     <w:p>
@@ -603,15 +628,7 @@
     </w:p>
     <w:p>
       <w:r>
-        <w:t xml:space="preserve">Dip </w:t>
-      </w:r>
-      <w:proofErr w:type="gramStart"/>
-      <w:r>
-        <w:t>stay</w:t>
-      </w:r>
-      <w:proofErr w:type="gramEnd"/>
-      <w:r>
-        <w:t xml:space="preserve"> - run line but don’t move down</w:t>
+        <w:t>Dip stay - run line but don’t move down</w:t>
       </w:r>
     </w:p>
     <w:p>
@@ -646,13 +663,8 @@
     </w:p>
     <w:p>
       <w:r>
-        <w:t xml:space="preserve">Insert oxygen – </w:t>
-      </w:r>
-      <w:proofErr w:type="spellStart"/>
-      <w:r>
-        <w:t>Roxygen</w:t>
-      </w:r>
-      <w:proofErr w:type="spellEnd"/>
+        <w:t>Insert oxygen – Roxygen</w:t>
+      </w:r>
     </w:p>
     <w:p>
       <w:r>
@@ -679,13 +691,8 @@
       </w:r>
     </w:p>
     <w:p>
-      <w:proofErr w:type="gramStart"/>
-      <w:r>
-        <w:t>Cursor</w:t>
-      </w:r>
-      <w:proofErr w:type="gramEnd"/>
-      <w:r>
-        <w:t xml:space="preserve"> stop - disable multiple cursors</w:t>
+      <w:r>
+        <w:t>Cursor stop - disable multiple cursors</w:t>
       </w:r>
     </w:p>
     <w:p>
@@ -748,20 +755,190 @@
         <w:t>–</w:t>
       </w:r>
       <w:r>
+        <w:t xml:space="preserve"> logical</w:t>
+      </w:r>
+      <w:r>
+        <w:t>s</w:t>
+      </w:r>
+    </w:p>
+    <w:p>
+      <w:r>
+        <w:t>State &lt;stuff&gt; - programming words</w:t>
+      </w:r>
+    </w:p>
+    <w:p/>
+    <w:p>
+      <w:pPr>
+        <w:pStyle w:val="Heading2"/>
+      </w:pPr>
+      <w:r>
+        <w:t>Miscellaneous</w:t>
+      </w:r>
+    </w:p>
+    <w:p>
+      <w:r>
+        <w:t>D</w:t>
+      </w:r>
+      <w:r>
+        <w:t>ate insert</w:t>
+      </w:r>
+      <w:r>
+        <w:t xml:space="preserve"> – 2021-08-18</w:t>
+      </w:r>
+    </w:p>
+    <w:p>
+      <w:r>
+        <w:t>Ti</w:t>
+      </w:r>
+      <w:r>
+        <w:t>mestamp insert</w:t>
+      </w:r>
+      <w:r>
+        <w:t xml:space="preserve"> – 2021-08-18 14:40:29</w:t>
+      </w:r>
+    </w:p>
+    <w:p>
+      <w:r>
+        <w:t>Talon open log</w:t>
+      </w:r>
+    </w:p>
+    <w:p>
+      <w:r>
+        <w:t>Talon copy</w:t>
+      </w:r>
+      <w:r>
+        <w:t xml:space="preserve"> [name/context/title/bundle]</w:t>
+      </w:r>
+    </w:p>
+    <w:p>
+      <w:r>
+        <w:t>Inside [squares/</w:t>
+      </w:r>
+      <w:r>
+        <w:t>parens/</w:t>
+      </w:r>
+      <w:r>
+        <w:t>curly</w:t>
+      </w:r>
+      <w:r>
+        <w:t>/quotes</w:t>
+      </w:r>
+      <w:r>
+        <w:t>/ticks</w:t>
+      </w:r>
+      <w:r>
+        <w:t>]</w:t>
+      </w:r>
+    </w:p>
+    <w:p>
+      <w:r>
+        <w:t>[square/paren/curly</w:t>
+      </w:r>
+      <w:r>
+        <w:t>/</w:t>
+      </w:r>
+      <w:r>
+        <w:t>quote</w:t>
+      </w:r>
+      <w:r>
+        <w:t>/</w:t>
+      </w:r>
+      <w:r>
+        <w:t>tick</w:t>
+      </w:r>
+      <w:r>
+        <w:t>] that</w:t>
+      </w:r>
+    </w:p>
+    <w:p/>
+    <w:p>
+      <w:pPr>
+        <w:pStyle w:val="Heading2"/>
+      </w:pPr>
+      <w:r>
+        <w:t>Screenshots</w:t>
+      </w:r>
+    </w:p>
+    <w:p>
+      <w:r>
+        <w:t>Screen numbers – identify screens</w:t>
+      </w:r>
+    </w:p>
+    <w:p>
+      <w:r>
+        <w:t>Shot screen [number]</w:t>
+      </w:r>
+    </w:p>
+    <w:p>
+      <w:r>
+        <w:t>Shot window</w:t>
+      </w:r>
+    </w:p>
+    <w:p>
+      <w:r>
+        <w:t>Shot selection</w:t>
+      </w:r>
+    </w:p>
+    <w:p/>
+    <w:p>
+      <w:pPr>
+        <w:pStyle w:val="Heading2"/>
+      </w:pPr>
+      <w:r>
+        <w:t>Formatters</w:t>
+      </w:r>
+    </w:p>
+    <w:p>
+      <w:r>
+        <w:t xml:space="preserve">Dubstring </w:t>
+      </w:r>
+      <w:r>
+        <w:t>–</w:t>
+      </w:r>
+      <w:r>
         <w:t xml:space="preserve"> </w:t>
       </w:r>
-      <w:proofErr w:type="spellStart"/>
-      <w:r>
-        <w:t>logical</w:t>
-      </w:r>
-      <w:r>
-        <w:t>s</w:t>
-      </w:r>
-      <w:proofErr w:type="spellEnd"/>
-    </w:p>
-    <w:p>
-      <w:r>
-        <w:t>State &lt;stuff&gt; - programming words</w:t>
+      <w:r>
+        <w:t>“one two three”</w:t>
+      </w:r>
+    </w:p>
+    <w:p>
+      <w:r>
+        <w:t>String – ‘one two three’</w:t>
+      </w:r>
+    </w:p>
+    <w:p>
+      <w:r>
+        <w:t>Packed – one::two::three</w:t>
+      </w:r>
+    </w:p>
+    <w:p>
+      <w:r>
+        <w:t>say/sentence/phrase</w:t>
+      </w:r>
+    </w:p>
+    <w:p>
+      <w:r>
+        <w:t>before that – go before last phrase</w:t>
+      </w:r>
+    </w:p>
+    <w:p>
+      <w:r>
+        <w:t>nope/scratch that – clear last phrase</w:t>
+      </w:r>
+    </w:p>
+    <w:p>
+      <w:r>
+        <w:t xml:space="preserve">nope that was </w:t>
+      </w:r>
+      <w:r>
+        <w:t>&lt;</w:t>
+      </w:r>
+      <w:r>
+        <w:t>format</w:t>
+      </w:r>
+      <w:r>
+        <w:t>&gt;</w:t>
       </w:r>
     </w:p>
     <w:p/>
@@ -770,77 +947,258 @@
         <w:pStyle w:val="Heading2"/>
       </w:pPr>
       <w:r>
-        <w:t>Miscellaneous</w:t>
-      </w:r>
-    </w:p>
-    <w:p>
-      <w:r>
-        <w:t>A</w:t>
-      </w:r>
-      <w:r>
-        <w:t>bbreviate/brief - defined abbreviations</w:t>
-      </w:r>
-    </w:p>
-    <w:p>
-      <w:r>
-        <w:t>D</w:t>
-      </w:r>
-      <w:r>
-        <w:t xml:space="preserve">ate </w:t>
-      </w:r>
-      <w:proofErr w:type="gramStart"/>
-      <w:r>
-        <w:t>insert</w:t>
-      </w:r>
-      <w:proofErr w:type="gramEnd"/>
-      <w:r>
-        <w:t xml:space="preserve"> – 2021-08-18</w:t>
-      </w:r>
-    </w:p>
-    <w:p>
-      <w:r>
-        <w:t>Ti</w:t>
-      </w:r>
-      <w:r>
-        <w:t>mestamp insert</w:t>
-      </w:r>
-      <w:r>
-        <w:t xml:space="preserve"> – 2021-08-18 14:40:29</w:t>
-      </w:r>
-    </w:p>
-    <w:p>
-      <w:r>
-        <w:t>Talon open log</w:t>
-      </w:r>
-    </w:p>
-    <w:p>
-      <w:r>
-        <w:t>Talon copy</w:t>
-      </w:r>
-      <w:r>
-        <w:t xml:space="preserve"> [name/context/title/bundle]</w:t>
-      </w:r>
-    </w:p>
-    <w:p>
-      <w:r>
-        <w:t>Inside [squares/</w:t>
-      </w:r>
-      <w:proofErr w:type="spellStart"/>
-      <w:r>
-        <w:t>parens</w:t>
-      </w:r>
-      <w:proofErr w:type="spellEnd"/>
-      <w:r>
-        <w:t>/</w:t>
-      </w:r>
-      <w:r>
-        <w:t>curly</w:t>
-      </w:r>
-      <w:r>
-        <w:t>/quotes</w:t>
-      </w:r>
-      <w:r>
-        <w:t>/ticks</w:t>
+        <w:t>Text Navigation</w:t>
+      </w:r>
+    </w:p>
+    <w:p>
+      <w:r>
+        <w:t>Doesn’t seem to be working</w:t>
+      </w:r>
+    </w:p>
+    <w:p/>
+    <w:p>
+      <w:pPr>
+        <w:pStyle w:val="Heading2"/>
+      </w:pPr>
+      <w:r>
+        <w:lastRenderedPageBreak/>
+        <w:t>Draft Window</w:t>
+      </w:r>
+    </w:p>
+    <w:p>
+      <w:r>
+        <w:t>Doesn’t seem to work properly</w:t>
+      </w:r>
+    </w:p>
+    <w:p>
+      <w:r>
+        <w:t>Draft show/hide [small/large]</w:t>
+      </w:r>
+    </w:p>
+    <w:p>
+      <w:r>
+        <w:t>Draft empty – open an empty one</w:t>
+      </w:r>
+    </w:p>
+    <w:p>
+      <w:r>
+        <w:t>Draft edit – edit selected text</w:t>
+      </w:r>
+    </w:p>
+    <w:p>
+      <w:r>
+        <w:t>Draft edit all – select all and edit</w:t>
+      </w:r>
+    </w:p>
+    <w:p>
+      <w:r>
+        <w:t>Draft submit – complete and fill</w:t>
+      </w:r>
+    </w:p>
+    <w:p>
+      <w:r>
+        <w:t>W</w:t>
+      </w:r>
+      <w:r>
+        <w:t>ith draft window open</w:t>
+      </w:r>
+    </w:p>
+    <w:p>
+      <w:r>
+        <w:t>R</w:t>
+      </w:r>
+      <w:r>
+        <w:t xml:space="preserve">eplace </w:t>
+      </w:r>
+      <w:r>
+        <w:t>&lt;anchor&gt;</w:t>
+      </w:r>
+      <w:r>
+        <w:t xml:space="preserve"> with </w:t>
+      </w:r>
+      <w:r>
+        <w:t>&lt;</w:t>
+      </w:r>
+      <w:r>
+        <w:t>text</w:t>
+      </w:r>
+      <w:r>
+        <w:t>&gt;</w:t>
+      </w:r>
+    </w:p>
+    <w:p>
+      <w:r>
+        <w:t xml:space="preserve">Cursor [before] </w:t>
+      </w:r>
+      <w:r>
+        <w:t>&lt;anchor&gt;</w:t>
+      </w:r>
+    </w:p>
+    <w:p>
+      <w:r>
+        <w:t xml:space="preserve">Cursor after </w:t>
+      </w:r>
+      <w:r>
+        <w:t>&lt;anchor&gt;</w:t>
+      </w:r>
+    </w:p>
+    <w:p>
+      <w:r>
+        <w:t xml:space="preserve">Select </w:t>
+      </w:r>
+      <w:r>
+        <w:t>&lt;anchor&gt;</w:t>
+      </w:r>
+      <w:r>
+        <w:t xml:space="preserve"> </w:t>
+      </w:r>
+      <w:r>
+        <w:t xml:space="preserve">through </w:t>
+      </w:r>
+      <w:r>
+        <w:t>&lt;anchor&gt;</w:t>
+      </w:r>
+    </w:p>
+    <w:p>
+      <w:r>
+        <w:t xml:space="preserve">Clear </w:t>
+      </w:r>
+      <w:r>
+        <w:t>&lt;anchor&gt;</w:t>
+      </w:r>
+      <w:r>
+        <w:t xml:space="preserve"> </w:t>
+      </w:r>
+      <w:r>
+        <w:t xml:space="preserve">through </w:t>
+      </w:r>
+      <w:r>
+        <w:t>&lt;anchor&gt;</w:t>
+      </w:r>
+    </w:p>
+    <w:p>
+      <w:r>
+        <w:t>&lt;Formatter&gt; word &lt;anchor&gt;</w:t>
+      </w:r>
+    </w:p>
+    <w:p>
+      <w:r>
+        <w:t>&lt;</w:t>
+      </w:r>
+      <w:r>
+        <w:t>Format</w:t>
+      </w:r>
+      <w:r>
+        <w:t>t</w:t>
+      </w:r>
+      <w:r>
+        <w:t>er</w:t>
+      </w:r>
+      <w:r>
+        <w:t xml:space="preserve">&gt; </w:t>
+      </w:r>
+      <w:r>
+        <w:t>&lt;anchor&gt; through &lt;anchor&gt;</w:t>
+      </w:r>
+    </w:p>
+    <w:p>
+      <w:pPr>
+        <w:pStyle w:val="Heading2"/>
+      </w:pPr>
+      <w:r>
+        <w:t>VScode</w:t>
+      </w:r>
+    </w:p>
+    <w:p>
+      <w:pPr>
+        <w:pStyle w:val="Heading3"/>
+      </w:pPr>
+      <w:r>
+        <w:t xml:space="preserve">Splits </w:t>
+      </w:r>
+    </w:p>
+    <w:p>
+      <w:r>
+        <w:t>split &lt;direction&gt;</w:t>
+      </w:r>
+    </w:p>
+    <w:p>
+      <w:r>
+        <w:t>split clear</w:t>
+      </w:r>
+    </w:p>
+    <w:p>
+      <w:r>
+        <w:t>split &lt;next/last&gt;</w:t>
+      </w:r>
+    </w:p>
+    <w:p>
+      <w:r>
+        <w:t>go split &lt;number&gt;</w:t>
+      </w:r>
+    </w:p>
+    <w:p/>
+    <w:p>
+      <w:pPr>
+        <w:pStyle w:val="Heading3"/>
+      </w:pPr>
+      <w:r>
+        <w:t>M</w:t>
+      </w:r>
+      <w:r>
+        <w:t xml:space="preserve">iscellaneous </w:t>
+      </w:r>
+    </w:p>
+    <w:p>
+      <w:r>
+        <w:t xml:space="preserve">please </w:t>
+      </w:r>
+      <w:r>
+        <w:t>[&lt;text&gt;]</w:t>
+      </w:r>
+    </w:p>
+    <w:p>
+      <w:r>
+        <w:t xml:space="preserve">Show </w:t>
+      </w:r>
+      <w:r>
+        <w:t>[settings/shortcuts/snippets]</w:t>
+      </w:r>
+    </w:p>
+    <w:p/>
+    <w:p>
+      <w:pPr>
+        <w:pStyle w:val="Heading3"/>
+      </w:pPr>
+      <w:r>
+        <w:t>Sidebar</w:t>
+      </w:r>
+      <w:r>
+        <w:t xml:space="preserve"> and panels</w:t>
+      </w:r>
+    </w:p>
+    <w:p>
+      <w:r>
+        <w:t>Bar [files/extensions/run/search/git]</w:t>
+      </w:r>
+    </w:p>
+    <w:p>
+      <w:r>
+        <w:t>Bar toggle - hide/show</w:t>
+      </w:r>
+    </w:p>
+    <w:p>
+      <w:r>
+        <w:t>Panel [</w:t>
+      </w:r>
+      <w:r>
+        <w:t>console</w:t>
+      </w:r>
+      <w:r>
+        <w:t>/output/</w:t>
+      </w:r>
+      <w:r>
+        <w:t>problems/terminal</w:t>
       </w:r>
       <w:r>
         <w:t>]</w:t>
@@ -848,547 +1206,132 @@
     </w:p>
     <w:p>
       <w:r>
-        <w:t>[square/</w:t>
-      </w:r>
-      <w:proofErr w:type="spellStart"/>
-      <w:r>
-        <w:t>paren</w:t>
-      </w:r>
-      <w:proofErr w:type="spellEnd"/>
-      <w:r>
-        <w:t>/curly</w:t>
-      </w:r>
-      <w:r>
-        <w:t>/</w:t>
-      </w:r>
-      <w:r>
-        <w:t>quote</w:t>
-      </w:r>
-      <w:r>
-        <w:t>/</w:t>
-      </w:r>
-      <w:r>
-        <w:t>tick</w:t>
-      </w:r>
-      <w:r>
-        <w:t>] that</w:t>
+        <w:t>Panel toggle</w:t>
+      </w:r>
+    </w:p>
+    <w:p>
+      <w:r>
+        <w:t xml:space="preserve">Focus </w:t>
+      </w:r>
+      <w:r>
+        <w:t>main</w:t>
       </w:r>
     </w:p>
     <w:p/>
     <w:p>
       <w:pPr>
+        <w:pStyle w:val="Heading3"/>
+      </w:pPr>
+      <w:r>
+        <w:t>File Commands</w:t>
+      </w:r>
+    </w:p>
+    <w:p>
+      <w:r>
+        <w:t>file hunt [&lt;text&gt;]</w:t>
+      </w:r>
+    </w:p>
+    <w:p>
+      <w:r>
+        <w:t>file copy path</w:t>
+      </w:r>
+    </w:p>
+    <w:p>
+      <w:r>
+        <w:t>file create sibling</w:t>
+      </w:r>
+    </w:p>
+    <w:p>
+      <w:r>
+        <w:t>file rename</w:t>
+      </w:r>
+    </w:p>
+    <w:p>
+      <w:r>
+        <w:t>file open folder</w:t>
+      </w:r>
+    </w:p>
+    <w:p>
+      <w:r>
+        <w:t>file reveal</w:t>
+      </w:r>
+    </w:p>
+    <w:p/>
+    <w:p>
+      <w:pPr>
+        <w:pStyle w:val="Heading3"/>
+      </w:pPr>
+      <w:r>
+        <w:t>Language Features</w:t>
+      </w:r>
+    </w:p>
+    <w:p/>
+    <w:p>
+      <w:pPr>
         <w:pStyle w:val="Heading2"/>
       </w:pPr>
       <w:r>
-        <w:t>Screenshots</w:t>
-      </w:r>
-    </w:p>
-    <w:p>
-      <w:r>
-        <w:t>Screen numbers – identify screens</w:t>
-      </w:r>
-    </w:p>
-    <w:p>
-      <w:r>
-        <w:t>Shot screen [number]</w:t>
-      </w:r>
-    </w:p>
-    <w:p>
-      <w:r>
-        <w:t>Shot window</w:t>
-      </w:r>
-    </w:p>
-    <w:p>
-      <w:r>
-        <w:t>Shot selection</w:t>
-      </w:r>
-    </w:p>
-    <w:p/>
-    <w:p>
-      <w:pPr>
-        <w:pStyle w:val="Heading2"/>
-      </w:pPr>
-      <w:r>
-        <w:t>Formatters</w:t>
-      </w:r>
-    </w:p>
-    <w:p>
-      <w:proofErr w:type="spellStart"/>
-      <w:r>
-        <w:t>Dubstring</w:t>
-      </w:r>
-      <w:proofErr w:type="spellEnd"/>
+        <w:t>Excel</w:t>
+      </w:r>
+    </w:p>
+    <w:p>
+      <w:r>
+        <w:t>Zoom in/out</w:t>
+      </w:r>
+    </w:p>
+    <w:p>
+      <w:r>
+        <w:t>[New/left/right/rename/duplicate</w:t>
+      </w:r>
+      <w:r>
+        <w:t>]</w:t>
+      </w:r>
+      <w:r>
+        <w:t xml:space="preserve"> tab</w:t>
+      </w:r>
+    </w:p>
+    <w:p>
+      <w:r>
+        <w:t>Tab colour</w:t>
+      </w:r>
+    </w:p>
+    <w:p>
+      <w:r>
+        <w:t>Go to [special/visible]</w:t>
+      </w:r>
+    </w:p>
+    <w:p>
+      <w:r>
+        <w:t>Paste [</w:t>
+      </w:r>
+      <w:r>
+        <w:t>special/visible/values/widths</w:t>
+      </w:r>
+      <w:r>
+        <w:t>]</w:t>
+      </w:r>
+    </w:p>
+    <w:p>
+      <w:r>
+        <w:t>[insert/delete/clear/select] [row/column]</w:t>
+      </w:r>
+    </w:p>
+    <w:p>
+      <w:r>
+        <w:t>Fill down [left/right]</w:t>
+      </w:r>
+    </w:p>
+    <w:p>
+      <w:r>
+        <w:t xml:space="preserve">Auto sum </w:t>
+      </w:r>
+      <w:r>
+        <w:t>–</w:t>
+      </w:r>
       <w:r>
         <w:t xml:space="preserve"> </w:t>
       </w:r>
       <w:r>
-        <w:t>–</w:t>
-      </w:r>
-      <w:r>
-        <w:t xml:space="preserve"> </w:t>
-      </w:r>
-      <w:r>
-        <w:t>“one two three”</w:t>
-      </w:r>
-    </w:p>
-    <w:p>
-      <w:r>
-        <w:t>String – ‘one two three’</w:t>
-      </w:r>
-    </w:p>
-    <w:p>
-      <w:r>
-        <w:t xml:space="preserve">Packed – </w:t>
-      </w:r>
-      <w:proofErr w:type="gramStart"/>
-      <w:r>
-        <w:t>one::</w:t>
-      </w:r>
-      <w:proofErr w:type="gramEnd"/>
-      <w:r>
-        <w:t>two::three</w:t>
-      </w:r>
-    </w:p>
-    <w:p>
-      <w:r>
-        <w:t>say/sentence/phrase</w:t>
-      </w:r>
-    </w:p>
-    <w:p>
-      <w:r>
-        <w:t>before that – go before last phrase</w:t>
-      </w:r>
-    </w:p>
-    <w:p>
-      <w:r>
-        <w:t>nope/scratch that – clear last phrase</w:t>
-      </w:r>
-    </w:p>
-    <w:p>
-      <w:r>
-        <w:t xml:space="preserve">nope that was </w:t>
-      </w:r>
-      <w:r>
-        <w:t>&lt;</w:t>
-      </w:r>
-      <w:r>
-        <w:t>format</w:t>
-      </w:r>
-      <w:r>
-        <w:t>&gt;</w:t>
-      </w:r>
-    </w:p>
-    <w:p/>
-    <w:p>
-      <w:pPr>
-        <w:pStyle w:val="Heading2"/>
-      </w:pPr>
-      <w:r>
-        <w:t>Text Navigation</w:t>
-      </w:r>
-    </w:p>
-    <w:p>
-      <w:r>
-        <w:t>Doesn’t seem to be working</w:t>
-      </w:r>
-    </w:p>
-    <w:p/>
-    <w:p>
-      <w:pPr>
-        <w:pStyle w:val="Heading2"/>
-      </w:pPr>
-      <w:r>
-        <w:t>Draft Window</w:t>
-      </w:r>
-    </w:p>
-    <w:p>
-      <w:r>
-        <w:t>Doesn’t seem to work properly</w:t>
-      </w:r>
-    </w:p>
-    <w:p>
-      <w:r>
-        <w:t>Draft show/hide [small/large]</w:t>
-      </w:r>
-    </w:p>
-    <w:p>
-      <w:r>
-        <w:t>Draft empty – open an empty one</w:t>
-      </w:r>
-    </w:p>
-    <w:p>
-      <w:r>
-        <w:t>Draft edit – edit selected text</w:t>
-      </w:r>
-    </w:p>
-    <w:p>
-      <w:r>
-        <w:t>Draft edit all – select all and edit</w:t>
-      </w:r>
-    </w:p>
-    <w:p>
-      <w:r>
-        <w:t xml:space="preserve">Draft </w:t>
-      </w:r>
-      <w:proofErr w:type="gramStart"/>
-      <w:r>
-        <w:t>submit</w:t>
-      </w:r>
-      <w:proofErr w:type="gramEnd"/>
-      <w:r>
-        <w:t xml:space="preserve"> – complete and fill</w:t>
-      </w:r>
-    </w:p>
-    <w:p>
-      <w:r>
-        <w:t>W</w:t>
-      </w:r>
-      <w:r>
-        <w:t>ith draft window open</w:t>
-      </w:r>
-    </w:p>
-    <w:p>
-      <w:r>
-        <w:t>R</w:t>
-      </w:r>
-      <w:r>
-        <w:t xml:space="preserve">eplace </w:t>
-      </w:r>
-      <w:r>
-        <w:t>&lt;anchor&gt;</w:t>
-      </w:r>
-      <w:r>
-        <w:t xml:space="preserve"> with </w:t>
-      </w:r>
-      <w:r>
-        <w:t>&lt;</w:t>
-      </w:r>
-      <w:r>
-        <w:t>text</w:t>
-      </w:r>
-      <w:r>
-        <w:t>&gt;</w:t>
-      </w:r>
-    </w:p>
-    <w:p>
-      <w:r>
-        <w:lastRenderedPageBreak/>
-        <w:t xml:space="preserve">Cursor [before] </w:t>
-      </w:r>
-      <w:r>
-        <w:t>&lt;anchor&gt;</w:t>
-      </w:r>
-    </w:p>
-    <w:p>
-      <w:r>
-        <w:t xml:space="preserve">Cursor after </w:t>
-      </w:r>
-      <w:r>
-        <w:t>&lt;anchor&gt;</w:t>
-      </w:r>
-    </w:p>
-    <w:p>
-      <w:r>
-        <w:t xml:space="preserve">Select </w:t>
-      </w:r>
-      <w:r>
-        <w:t>&lt;anchor&gt;</w:t>
-      </w:r>
-      <w:r>
-        <w:t xml:space="preserve"> </w:t>
-      </w:r>
-      <w:r>
-        <w:t xml:space="preserve">through </w:t>
-      </w:r>
-      <w:r>
-        <w:t>&lt;anchor&gt;</w:t>
-      </w:r>
-    </w:p>
-    <w:p>
-      <w:r>
-        <w:t xml:space="preserve">Clear </w:t>
-      </w:r>
-      <w:r>
-        <w:t>&lt;anchor&gt;</w:t>
-      </w:r>
-      <w:r>
-        <w:t xml:space="preserve"> </w:t>
-      </w:r>
-      <w:r>
-        <w:t xml:space="preserve">through </w:t>
-      </w:r>
-      <w:r>
-        <w:t>&lt;anchor&gt;</w:t>
-      </w:r>
-    </w:p>
-    <w:p>
-      <w:r>
-        <w:t>&lt;Formatter&gt; word &lt;anchor&gt;</w:t>
-      </w:r>
-    </w:p>
-    <w:p>
-      <w:r>
-        <w:t>&lt;</w:t>
-      </w:r>
-      <w:r>
-        <w:t>Format</w:t>
-      </w:r>
-      <w:r>
-        <w:t>t</w:t>
-      </w:r>
-      <w:r>
-        <w:t>er</w:t>
-      </w:r>
-      <w:r>
-        <w:t xml:space="preserve">&gt; </w:t>
-      </w:r>
-      <w:r>
-        <w:t>&lt;anchor&gt; through &lt;anchor&gt;</w:t>
-      </w:r>
-    </w:p>
-    <w:p>
-      <w:pPr>
-        <w:pStyle w:val="Heading2"/>
-      </w:pPr>
-      <w:proofErr w:type="spellStart"/>
-      <w:r>
-        <w:t>VScode</w:t>
-      </w:r>
-      <w:proofErr w:type="spellEnd"/>
-    </w:p>
-    <w:p>
-      <w:pPr>
-        <w:pStyle w:val="Heading3"/>
-      </w:pPr>
-      <w:r>
-        <w:t xml:space="preserve">Splits </w:t>
-      </w:r>
-    </w:p>
-    <w:p>
-      <w:r>
-        <w:t>split &lt;direction&gt;</w:t>
-      </w:r>
-    </w:p>
-    <w:p>
-      <w:r>
-        <w:t>split clear</w:t>
-      </w:r>
-    </w:p>
-    <w:p>
-      <w:r>
-        <w:t>split &lt;next/last&gt;</w:t>
-      </w:r>
-    </w:p>
-    <w:p>
-      <w:r>
-        <w:t>go split &lt;number&gt;</w:t>
-      </w:r>
-    </w:p>
-    <w:p/>
-    <w:p>
-      <w:pPr>
-        <w:pStyle w:val="Heading3"/>
-      </w:pPr>
-      <w:r>
-        <w:t>M</w:t>
-      </w:r>
-      <w:r>
-        <w:t xml:space="preserve">iscellaneous </w:t>
-      </w:r>
-    </w:p>
-    <w:p>
-      <w:r>
-        <w:t xml:space="preserve">please </w:t>
-      </w:r>
-      <w:r>
-        <w:t>[&lt;text&gt;]</w:t>
-      </w:r>
-    </w:p>
-    <w:p>
-      <w:r>
-        <w:t xml:space="preserve">Show </w:t>
-      </w:r>
-      <w:r>
-        <w:t>[settings/shortcuts/snippets]</w:t>
-      </w:r>
-    </w:p>
-    <w:p/>
-    <w:p>
-      <w:pPr>
-        <w:pStyle w:val="Heading3"/>
-      </w:pPr>
-      <w:r>
-        <w:t>Sidebar</w:t>
-      </w:r>
-      <w:r>
-        <w:t xml:space="preserve"> and panels</w:t>
-      </w:r>
-    </w:p>
-    <w:p>
-      <w:r>
-        <w:t>Bar [files/extensions/run/search/git]</w:t>
-      </w:r>
-    </w:p>
-    <w:p>
-      <w:r>
-        <w:t>Bar toggle - hide/show</w:t>
-      </w:r>
-    </w:p>
-    <w:p>
-      <w:r>
-        <w:t>Panel [</w:t>
-      </w:r>
-      <w:r>
-        <w:t>console</w:t>
-      </w:r>
-      <w:r>
-        <w:t>/output/</w:t>
-      </w:r>
-      <w:r>
-        <w:t>problems/terminal</w:t>
-      </w:r>
-      <w:r>
-        <w:t>]</w:t>
-      </w:r>
-    </w:p>
-    <w:p>
-      <w:r>
-        <w:t>Panel toggle</w:t>
-      </w:r>
-    </w:p>
-    <w:p>
-      <w:r>
-        <w:t xml:space="preserve">Focus </w:t>
-      </w:r>
-      <w:r>
-        <w:t>main</w:t>
-      </w:r>
-    </w:p>
-    <w:p/>
-    <w:p>
-      <w:pPr>
-        <w:pStyle w:val="Heading3"/>
-      </w:pPr>
-      <w:r>
-        <w:t>File Commands</w:t>
-      </w:r>
-    </w:p>
-    <w:p>
-      <w:r>
-        <w:t>file hunt [&lt;text&gt;]</w:t>
-      </w:r>
-    </w:p>
-    <w:p>
-      <w:r>
-        <w:t>file copy path</w:t>
-      </w:r>
-    </w:p>
-    <w:p>
-      <w:proofErr w:type="gramStart"/>
-      <w:r>
-        <w:t>file</w:t>
-      </w:r>
-      <w:proofErr w:type="gramEnd"/>
-      <w:r>
-        <w:t xml:space="preserve"> create sibling</w:t>
-      </w:r>
-    </w:p>
-    <w:p>
-      <w:proofErr w:type="gramStart"/>
-      <w:r>
-        <w:t>file</w:t>
-      </w:r>
-      <w:proofErr w:type="gramEnd"/>
-      <w:r>
-        <w:t xml:space="preserve"> rename</w:t>
-      </w:r>
-    </w:p>
-    <w:p>
-      <w:r>
-        <w:t>file open folder</w:t>
-      </w:r>
-    </w:p>
-    <w:p>
-      <w:r>
-        <w:t>file reveal</w:t>
-      </w:r>
-    </w:p>
-    <w:p/>
-    <w:p>
-      <w:pPr>
-        <w:pStyle w:val="Heading3"/>
-      </w:pPr>
-      <w:r>
-        <w:t>Language Features</w:t>
-      </w:r>
-    </w:p>
-    <w:p/>
-    <w:p>
-      <w:pPr>
-        <w:pStyle w:val="Heading2"/>
-      </w:pPr>
-      <w:r>
-        <w:t>Excel</w:t>
-      </w:r>
-    </w:p>
-    <w:p>
-      <w:r>
-        <w:t>Zoom in/out</w:t>
-      </w:r>
-    </w:p>
-    <w:p>
-      <w:r>
-        <w:t>[New/left/right/rename/duplicate</w:t>
-      </w:r>
-      <w:r>
-        <w:t>]</w:t>
-      </w:r>
-      <w:r>
-        <w:t xml:space="preserve"> tab</w:t>
-      </w:r>
-    </w:p>
-    <w:p>
-      <w:r>
-        <w:t>Tab colour</w:t>
-      </w:r>
-    </w:p>
-    <w:p>
-      <w:r>
-        <w:t>Go to [special/visible]</w:t>
-      </w:r>
-    </w:p>
-    <w:p>
-      <w:r>
-        <w:t>Paste [</w:t>
-      </w:r>
-      <w:r>
-        <w:t>special/visible/values/widths</w:t>
-      </w:r>
-      <w:r>
-        <w:t>]</w:t>
-      </w:r>
-    </w:p>
-    <w:p>
-      <w:r>
-        <w:t>[insert/delete/clear/select] [row/column]</w:t>
-      </w:r>
-    </w:p>
-    <w:p>
-      <w:r>
-        <w:t>Fill down [left/right]</w:t>
-      </w:r>
-    </w:p>
-    <w:p>
-      <w:r>
-        <w:t xml:space="preserve">Auto sum </w:t>
-      </w:r>
-      <w:r>
-        <w:t>–</w:t>
-      </w:r>
-      <w:r>
-        <w:t xml:space="preserve"> </w:t>
-      </w:r>
-      <w:r>
         <w:t>with cells select</w:t>
       </w:r>
     </w:p>
@@ -1403,13 +1346,8 @@
       </w:r>
     </w:p>
     <w:p>
-      <w:proofErr w:type="gramStart"/>
-      <w:r>
-        <w:t>Sort  by</w:t>
-      </w:r>
-      <w:proofErr w:type="gramEnd"/>
-      <w:r>
-        <w:t xml:space="preserve"> [largest/smallest]</w:t>
+      <w:r>
+        <w:t>Sort  by [largest/smallest]</w:t>
       </w:r>
     </w:p>
     <w:p>
@@ -1447,15 +1385,7 @@
     </w:p>
     <w:p>
       <w:r>
-        <w:t xml:space="preserve">Cell </w:t>
-      </w:r>
-      <w:proofErr w:type="gramStart"/>
-      <w:r>
-        <w:t>align</w:t>
-      </w:r>
-      <w:proofErr w:type="gramEnd"/>
-      <w:r>
-        <w:t xml:space="preserve"> left/right/centre</w:t>
+        <w:t>Cell align left/right/centre</w:t>
       </w:r>
     </w:p>
     <w:p>
@@ -1668,13 +1598,167 @@
     </w:p>
     <w:p/>
     <w:p>
-      <w:r>
-        <w:t>O&amp;A</w:t>
-      </w:r>
-    </w:p>
-    <w:p>
-      <w:r>
-        <w:t>Plant &amp; Animal Science</w:t>
+      <w:pPr>
+        <w:pStyle w:val="Heading2"/>
+      </w:pPr>
+      <w:r>
+        <w:t xml:space="preserve">Mouse Grid  </w:t>
+      </w:r>
+    </w:p>
+    <w:p>
+      <w:r>
+        <w:t>Mouse grid</w:t>
+      </w:r>
+    </w:p>
+    <w:p>
+      <w:r>
+        <w:t>Grid win</w:t>
+      </w:r>
+    </w:p>
+    <w:p>
+      <w:r>
+        <w:t>Grid &lt;num&gt;</w:t>
+      </w:r>
+    </w:p>
+    <w:p>
+      <w:r>
+        <w:t>Grid screen &lt;num&gt;</w:t>
+      </w:r>
+    </w:p>
+    <w:p>
+      <w:r>
+        <w:t>Grid reset</w:t>
+      </w:r>
+    </w:p>
+    <w:p>
+      <w:r>
+        <w:t>Greg back</w:t>
+      </w:r>
+    </w:p>
+    <w:p>
+      <w:r>
+        <w:t>Kick/psychic</w:t>
+      </w:r>
+    </w:p>
+    <w:p/>
+    <w:p>
+      <w:pPr>
+        <w:pStyle w:val="Heading2"/>
+      </w:pPr>
+      <w:r>
+        <w:t>Debug</w:t>
+      </w:r>
+    </w:p>
+    <w:p>
+      <w:r>
+        <w:t>Enable/Disable Debug Mode</w:t>
+      </w:r>
+    </w:p>
+    <w:p/>
+    <w:p>
+      <w:pPr>
+        <w:pStyle w:val="Heading2"/>
+      </w:pPr>
+      <w:r>
+        <w:t>Dictation Mode</w:t>
+      </w:r>
+    </w:p>
+    <w:p>
+      <w:r>
+        <w:t>Dictation/Command Mode</w:t>
+      </w:r>
+    </w:p>
+    <w:p>
+      <w:pPr>
+        <w:rPr>
+          <w:i/>
+          <w:iCs/>
+        </w:rPr>
+      </w:pPr>
+      <w:r>
+        <w:rPr>
+          <w:i/>
+          <w:iCs/>
+        </w:rPr>
+        <w:t>In dictation mode:</w:t>
+      </w:r>
+    </w:p>
+    <w:p>
+      <w:pPr>
+        <w:rPr>
+          <w:i/>
+          <w:iCs/>
+        </w:rPr>
+      </w:pPr>
+      <w:r>
+        <w:rPr>
+          <w:i/>
+          <w:iCs/>
+        </w:rPr>
+        <w:t>&lt;prose&gt;</w:t>
+      </w:r>
+    </w:p>
+    <w:p>
+      <w:pPr>
+        <w:rPr>
+          <w:color w:val="FF0000"/>
+        </w:rPr>
+      </w:pPr>
+      <w:r>
+        <w:rPr>
+          <w:color w:val="FF0000"/>
+        </w:rPr>
+        <w:t>COME BACK TO THIS</w:t>
+      </w:r>
+    </w:p>
+    <w:p>
+      <w:pPr>
+        <w:rPr>
+          <w:color w:val="FF0000"/>
+        </w:rPr>
+      </w:pPr>
+    </w:p>
+    <w:p>
+      <w:pPr>
+        <w:pStyle w:val="Heading2"/>
+      </w:pPr>
+      <w:r>
+        <w:t>Abbreviations</w:t>
+      </w:r>
+    </w:p>
+    <w:p>
+      <w:r>
+        <w:t>Abbreviate/brief - defined abbreviations</w:t>
+      </w:r>
+    </w:p>
+    <w:p>
+      <w:r>
+        <w:tab/>
+        <w:t>SH&amp;ER</w:t>
+      </w:r>
+    </w:p>
+    <w:p>
+      <w:r>
+        <w:tab/>
+        <w:t>AAHL</w:t>
+      </w:r>
+    </w:p>
+    <w:p>
+      <w:r>
+        <w:tab/>
+        <w:t>NCMI</w:t>
+      </w:r>
+    </w:p>
+    <w:p>
+      <w:r>
+        <w:tab/>
+        <w:t>ACDP</w:t>
+      </w:r>
+    </w:p>
+    <w:p>
+      <w:r>
+        <w:tab/>
+        <w:t>Heaps more</w:t>
       </w:r>
     </w:p>
     <w:sectPr>

</xml_diff>